<commit_message>
Details of Code Coverage
</commit_message>
<xml_diff>
--- a/CodeCoverageEmma.docx
+++ b/CodeCoverageEmma.docx
@@ -486,27 +486,7 @@
           <w:sz w:val="27"/>
           <w:szCs w:val="27"/>
         </w:rPr>
-        <w:t xml:space="preserve">            </w:t>
-      </w:r>
-      <w:proofErr w:type="spellStart"/>
-      <w:r>
-        <w:rPr>
-          <w:rFonts w:ascii="Times" w:hAnsi="Times" w:cs="Arial"/>
-          <w:color w:val="262626"/>
-          <w:sz w:val="27"/>
-          <w:szCs w:val="27"/>
-        </w:rPr>
-        <w:t>i</w:t>
-      </w:r>
-      <w:proofErr w:type="spellEnd"/>
-      <w:r>
-        <w:rPr>
-          <w:rFonts w:ascii="Times" w:hAnsi="Times" w:cs="Arial"/>
-          <w:color w:val="262626"/>
-          <w:sz w:val="27"/>
-          <w:szCs w:val="27"/>
-        </w:rPr>
-        <w:t>. Integrate Instrumentation with Build</w:t>
+        <w:t>            i. Integrate Instrumentation with Build</w:t>
       </w:r>
     </w:p>
     <w:p>
@@ -1259,27 +1239,7 @@
           <w:sz w:val="27"/>
           <w:szCs w:val="27"/>
         </w:rPr>
-        <w:t xml:space="preserve">/ </w:t>
-      </w:r>
-      <w:proofErr w:type="spellStart"/>
-      <w:r>
-        <w:rPr>
-          <w:rFonts w:ascii="Times" w:hAnsi="Times" w:cs="Arial"/>
-          <w:color w:val="262626"/>
-          <w:sz w:val="27"/>
-          <w:szCs w:val="27"/>
-        </w:rPr>
-        <w:t>dir</w:t>
-      </w:r>
-      <w:proofErr w:type="spellEnd"/>
-      <w:r>
-        <w:rPr>
-          <w:rFonts w:ascii="Times" w:hAnsi="Times" w:cs="Arial"/>
-          <w:color w:val="262626"/>
-          <w:sz w:val="27"/>
-          <w:szCs w:val="27"/>
-        </w:rPr>
-        <w:t>, execute “ant -f build.xml”</w:t>
+        <w:t>/ dir, execute “ant -f build.xml”</w:t>
       </w:r>
     </w:p>
     <w:p>
@@ -1647,27 +1607,7 @@
           <w:sz w:val="27"/>
           <w:szCs w:val="27"/>
         </w:rPr>
-        <w:t xml:space="preserve">Step 4: Instrument </w:t>
-      </w:r>
-      <w:proofErr w:type="gramStart"/>
-      <w:r>
-        <w:rPr>
-          <w:rFonts w:ascii="Times" w:hAnsi="Times" w:cs="Arial"/>
-          <w:color w:val="262626"/>
-          <w:sz w:val="27"/>
-          <w:szCs w:val="27"/>
-        </w:rPr>
-        <w:t>the .jar's</w:t>
-      </w:r>
-      <w:proofErr w:type="gramEnd"/>
-      <w:r>
-        <w:rPr>
-          <w:rFonts w:ascii="Times" w:hAnsi="Times" w:cs="Arial"/>
-          <w:color w:val="262626"/>
-          <w:sz w:val="27"/>
-          <w:szCs w:val="27"/>
-        </w:rPr>
-        <w:t>/.classes/.war's/.ear's</w:t>
+        <w:t>Step 4: Instrument the .jar's/.classes/.war's/.ear's</w:t>
       </w:r>
     </w:p>
     <w:p>
@@ -1903,69 +1843,7 @@
           <w:sz w:val="27"/>
           <w:szCs w:val="27"/>
         </w:rPr>
-        <w:t xml:space="preserve">There are 3 parameters </w:t>
-      </w:r>
-      <w:proofErr w:type="spellStart"/>
-      <w:r>
-        <w:rPr>
-          <w:rFonts w:ascii="Times" w:hAnsi="Times" w:cs="Arial"/>
-          <w:color w:val="262626"/>
-          <w:sz w:val="27"/>
-          <w:szCs w:val="27"/>
-        </w:rPr>
-        <w:t>emma.dir</w:t>
-      </w:r>
-      <w:proofErr w:type="spellEnd"/>
-      <w:r>
-        <w:rPr>
-          <w:rFonts w:ascii="Times" w:hAnsi="Times" w:cs="Arial"/>
-          <w:color w:val="262626"/>
-          <w:sz w:val="27"/>
-          <w:szCs w:val="27"/>
-        </w:rPr>
-        <w:t xml:space="preserve">, </w:t>
-      </w:r>
-      <w:proofErr w:type="spellStart"/>
-      <w:r>
-        <w:rPr>
-          <w:rFonts w:ascii="Times" w:hAnsi="Times" w:cs="Arial"/>
-          <w:color w:val="262626"/>
-          <w:sz w:val="27"/>
-          <w:szCs w:val="27"/>
-        </w:rPr>
-        <w:t>deploy.dir</w:t>
-      </w:r>
-      <w:proofErr w:type="spellEnd"/>
-      <w:r>
-        <w:rPr>
-          <w:rFonts w:ascii="Times" w:hAnsi="Times" w:cs="Arial"/>
-          <w:color w:val="262626"/>
-          <w:sz w:val="27"/>
-          <w:szCs w:val="27"/>
-        </w:rPr>
-        <w:t xml:space="preserve">, </w:t>
-      </w:r>
-      <w:proofErr w:type="spellStart"/>
-      <w:proofErr w:type="gramStart"/>
-      <w:r>
-        <w:rPr>
-          <w:rFonts w:ascii="Times" w:hAnsi="Times" w:cs="Arial"/>
-          <w:color w:val="262626"/>
-          <w:sz w:val="27"/>
-          <w:szCs w:val="27"/>
-        </w:rPr>
-        <w:t>jboss.bin.dir</w:t>
-      </w:r>
-      <w:proofErr w:type="spellEnd"/>
-      <w:proofErr w:type="gramEnd"/>
-      <w:r>
-        <w:rPr>
-          <w:rFonts w:ascii="Times" w:hAnsi="Times" w:cs="Arial"/>
-          <w:color w:val="262626"/>
-          <w:sz w:val="27"/>
-          <w:szCs w:val="27"/>
-        </w:rPr>
-        <w:t xml:space="preserve"> </w:t>
+        <w:t xml:space="preserve">There are 3 parameters emma.dir, deploy.dir, jboss.bin.dir </w:t>
       </w:r>
     </w:p>
     <w:p>
@@ -1982,45 +1860,14 @@
           <w:szCs w:val="27"/>
         </w:rPr>
       </w:pPr>
-      <w:proofErr w:type="gramStart"/>
-      <w:r>
-        <w:rPr>
-          <w:rFonts w:ascii="Times" w:hAnsi="Times" w:cs="Arial"/>
-          <w:color w:val="262626"/>
-          <w:sz w:val="27"/>
-          <w:szCs w:val="27"/>
-        </w:rPr>
-        <w:t>that</w:t>
-      </w:r>
-      <w:proofErr w:type="gramEnd"/>
-      <w:r>
-        <w:rPr>
-          <w:rFonts w:ascii="Times" w:hAnsi="Times" w:cs="Arial"/>
-          <w:color w:val="262626"/>
-          <w:sz w:val="27"/>
-          <w:szCs w:val="27"/>
-        </w:rPr>
-        <w:t xml:space="preserve">  can be passed as command line arguments. Comment </w:t>
-      </w:r>
-      <w:proofErr w:type="gramStart"/>
-      <w:r>
-        <w:rPr>
-          <w:rFonts w:ascii="Times" w:hAnsi="Times" w:cs="Arial"/>
-          <w:color w:val="262626"/>
-          <w:sz w:val="27"/>
-          <w:szCs w:val="27"/>
-        </w:rPr>
-        <w:t>this</w:t>
-      </w:r>
-      <w:proofErr w:type="gramEnd"/>
-      <w:r>
-        <w:rPr>
-          <w:rFonts w:ascii="Times" w:hAnsi="Times" w:cs="Arial"/>
-          <w:color w:val="262626"/>
-          <w:sz w:val="27"/>
-          <w:szCs w:val="27"/>
-        </w:rPr>
-        <w:t xml:space="preserve"> parameters in build.xml in case passing as command line arguments.</w:t>
+      <w:r>
+        <w:rPr>
+          <w:rFonts w:ascii="Times" w:hAnsi="Times" w:cs="Arial"/>
+          <w:color w:val="262626"/>
+          <w:sz w:val="27"/>
+          <w:szCs w:val="27"/>
+        </w:rPr>
+        <w:t>that  can be passed as command line arguments. Comment this parameters in build.xml in case passing as command line arguments.</w:t>
       </w:r>
     </w:p>
     <w:p>
@@ -2073,85 +1920,14 @@
           <w:szCs w:val="27"/>
         </w:rPr>
       </w:pPr>
-      <w:proofErr w:type="gramStart"/>
-      <w:r>
-        <w:rPr>
-          <w:rFonts w:ascii="Times" w:hAnsi="Times" w:cs="Arial"/>
-          <w:color w:val="262626"/>
-          <w:sz w:val="27"/>
-          <w:szCs w:val="27"/>
-        </w:rPr>
-        <w:t>ant</w:t>
-      </w:r>
-      <w:proofErr w:type="gramEnd"/>
-      <w:r>
-        <w:rPr>
-          <w:rFonts w:ascii="Times" w:hAnsi="Times" w:cs="Arial"/>
-          <w:color w:val="262626"/>
-          <w:sz w:val="27"/>
-          <w:szCs w:val="27"/>
-        </w:rPr>
-        <w:t xml:space="preserve"> –f build.xml -</w:t>
-      </w:r>
-      <w:proofErr w:type="spellStart"/>
-      <w:r>
-        <w:rPr>
-          <w:rFonts w:ascii="Times" w:hAnsi="Times" w:cs="Arial"/>
-          <w:color w:val="262626"/>
-          <w:sz w:val="27"/>
-          <w:szCs w:val="27"/>
-        </w:rPr>
-        <w:t>Demma.dir</w:t>
-      </w:r>
-      <w:proofErr w:type="spellEnd"/>
-      <w:r>
-        <w:rPr>
-          <w:rFonts w:ascii="Times" w:hAnsi="Times" w:cs="Arial"/>
-          <w:color w:val="262626"/>
-          <w:sz w:val="27"/>
-          <w:szCs w:val="27"/>
-        </w:rPr>
-        <w:t>=&lt;Emma directory&gt;  -</w:t>
-      </w:r>
-      <w:proofErr w:type="spellStart"/>
-      <w:r>
-        <w:rPr>
-          <w:rFonts w:ascii="Times" w:hAnsi="Times" w:cs="Arial"/>
-          <w:color w:val="262626"/>
-          <w:sz w:val="27"/>
-          <w:szCs w:val="27"/>
-        </w:rPr>
-        <w:t>Ddeploy.dir</w:t>
-      </w:r>
-      <w:proofErr w:type="spellEnd"/>
-      <w:r>
-        <w:rPr>
-          <w:rFonts w:ascii="Times" w:hAnsi="Times" w:cs="Arial"/>
-          <w:color w:val="262626"/>
-          <w:sz w:val="27"/>
-          <w:szCs w:val="27"/>
-        </w:rPr>
-        <w:t>=&lt;</w:t>
-      </w:r>
-      <w:proofErr w:type="spellStart"/>
-      <w:r>
-        <w:rPr>
-          <w:rFonts w:ascii="Times" w:hAnsi="Times" w:cs="Arial"/>
-          <w:color w:val="262626"/>
-          <w:sz w:val="27"/>
-          <w:szCs w:val="27"/>
-        </w:rPr>
-        <w:t>AppServer</w:t>
-      </w:r>
-      <w:proofErr w:type="spellEnd"/>
-      <w:r>
-        <w:rPr>
-          <w:rFonts w:ascii="Times" w:hAnsi="Times" w:cs="Arial"/>
-          <w:color w:val="262626"/>
-          <w:sz w:val="27"/>
-          <w:szCs w:val="27"/>
-        </w:rPr>
-        <w:t xml:space="preserve"> deploy path&gt;</w:t>
+      <w:r>
+        <w:rPr>
+          <w:rFonts w:ascii="Times" w:hAnsi="Times" w:cs="Arial"/>
+          <w:color w:val="262626"/>
+          <w:sz w:val="27"/>
+          <w:szCs w:val="27"/>
+        </w:rPr>
+        <w:t>ant –f build.xml -Demma.dir=&lt;Emma directory&gt;  -Ddeploy.dir=&lt;AppServer deploy path&gt;</w:t>
       </w:r>
     </w:p>
     <w:p>
@@ -2175,47 +1951,7 @@
           <w:sz w:val="27"/>
           <w:szCs w:val="27"/>
         </w:rPr>
-        <w:t>-</w:t>
-      </w:r>
-      <w:proofErr w:type="spellStart"/>
-      <w:r>
-        <w:rPr>
-          <w:rFonts w:ascii="Times" w:hAnsi="Times" w:cs="Arial"/>
-          <w:color w:val="262626"/>
-          <w:sz w:val="27"/>
-          <w:szCs w:val="27"/>
-        </w:rPr>
-        <w:t>Djboss.bin.dir</w:t>
-      </w:r>
-      <w:proofErr w:type="spellEnd"/>
-      <w:r>
-        <w:rPr>
-          <w:rFonts w:ascii="Times" w:hAnsi="Times" w:cs="Arial"/>
-          <w:color w:val="262626"/>
-          <w:sz w:val="27"/>
-          <w:szCs w:val="27"/>
-        </w:rPr>
-        <w:t>=&lt;</w:t>
-      </w:r>
-      <w:proofErr w:type="spellStart"/>
-      <w:r>
-        <w:rPr>
-          <w:rFonts w:ascii="Times" w:hAnsi="Times" w:cs="Arial"/>
-          <w:color w:val="262626"/>
-          <w:sz w:val="27"/>
-          <w:szCs w:val="27"/>
-        </w:rPr>
-        <w:t>AppServer</w:t>
-      </w:r>
-      <w:proofErr w:type="spellEnd"/>
-      <w:r>
-        <w:rPr>
-          <w:rFonts w:ascii="Times" w:hAnsi="Times" w:cs="Arial"/>
-          <w:color w:val="262626"/>
-          <w:sz w:val="27"/>
-          <w:szCs w:val="27"/>
-        </w:rPr>
-        <w:t xml:space="preserve"> bin directory&gt;</w:t>
+        <w:t>-Djboss.bin.dir=&lt;AppServer bin directory&gt;</w:t>
       </w:r>
     </w:p>
     <w:p>
@@ -2308,59 +2044,8 @@
           <w:sz w:val="27"/>
           <w:szCs w:val="27"/>
         </w:rPr>
-        <w:t xml:space="preserve"> </w:t>
-      </w:r>
-      <w:proofErr w:type="gramStart"/>
-      <w:r>
-        <w:rPr>
-          <w:rFonts w:ascii="Times" w:hAnsi="Times" w:cs="Arial"/>
-          <w:color w:val="262626"/>
-          <w:sz w:val="27"/>
-          <w:szCs w:val="27"/>
-        </w:rPr>
-        <w:t>ant</w:t>
-      </w:r>
-      <w:proofErr w:type="gramEnd"/>
-      <w:r>
-        <w:rPr>
-          <w:rFonts w:ascii="Times" w:hAnsi="Times" w:cs="Arial"/>
-          <w:color w:val="262626"/>
-          <w:sz w:val="27"/>
-          <w:szCs w:val="27"/>
-        </w:rPr>
-        <w:t xml:space="preserve"> -f build.xml -</w:t>
-      </w:r>
-      <w:proofErr w:type="spellStart"/>
-      <w:r>
-        <w:rPr>
-          <w:rFonts w:ascii="Times" w:hAnsi="Times" w:cs="Arial"/>
-          <w:color w:val="262626"/>
-          <w:sz w:val="27"/>
-          <w:szCs w:val="27"/>
-        </w:rPr>
-        <w:t>Demma.dir</w:t>
-      </w:r>
-      <w:proofErr w:type="spellEnd"/>
-      <w:r>
-        <w:rPr>
-          <w:rFonts w:ascii="Times" w:hAnsi="Times" w:cs="Arial"/>
-          <w:color w:val="262626"/>
-          <w:sz w:val="27"/>
-          <w:szCs w:val="27"/>
-        </w:rPr>
-        <w:t xml:space="preserve">=.  </w:t>
-      </w:r>
-      <w:proofErr w:type="gramStart"/>
-      <w:r>
-        <w:rPr>
-          <w:rFonts w:ascii="Times" w:hAnsi="Times" w:cs="Arial"/>
-          <w:color w:val="262626"/>
-          <w:sz w:val="27"/>
-          <w:szCs w:val="27"/>
-        </w:rPr>
-        <w:t>report</w:t>
-      </w:r>
-      <w:proofErr w:type="gramEnd"/>
+        <w:t xml:space="preserve"> ant -f build.xml -Demma.dir=.  report</w:t>
+      </w:r>
     </w:p>
     <w:p>
       <w:pPr>
@@ -2531,49 +2216,7 @@
           <w:sz w:val="27"/>
           <w:szCs w:val="27"/>
         </w:rPr>
-        <w:t>&lt;</w:t>
-      </w:r>
-      <w:proofErr w:type="spellStart"/>
-      <w:proofErr w:type="gramStart"/>
-      <w:r>
-        <w:rPr>
-          <w:rFonts w:ascii="Times" w:hAnsi="Times" w:cs="Arial"/>
-          <w:color w:val="262626"/>
-          <w:sz w:val="27"/>
-          <w:szCs w:val="27"/>
-        </w:rPr>
-        <w:t>emma</w:t>
-      </w:r>
-      <w:proofErr w:type="spellEnd"/>
-      <w:proofErr w:type="gramEnd"/>
-      <w:r>
-        <w:rPr>
-          <w:rFonts w:ascii="Times" w:hAnsi="Times" w:cs="Arial"/>
-          <w:color w:val="262626"/>
-          <w:sz w:val="27"/>
-          <w:szCs w:val="27"/>
-        </w:rPr>
-        <w:t xml:space="preserve"> verbosity="verbose" enabled="${</w:t>
-      </w:r>
-      <w:proofErr w:type="spellStart"/>
-      <w:r>
-        <w:rPr>
-          <w:rFonts w:ascii="Times" w:hAnsi="Times" w:cs="Arial"/>
-          <w:color w:val="262626"/>
-          <w:sz w:val="27"/>
-          <w:szCs w:val="27"/>
-        </w:rPr>
-        <w:t>emma.enabled</w:t>
-      </w:r>
-      <w:proofErr w:type="spellEnd"/>
-      <w:r>
-        <w:rPr>
-          <w:rFonts w:ascii="Times" w:hAnsi="Times" w:cs="Arial"/>
-          <w:color w:val="262626"/>
-          <w:sz w:val="27"/>
-          <w:szCs w:val="27"/>
-        </w:rPr>
-        <w:t>}"&gt;</w:t>
+        <w:t>&lt;emma verbosity="verbose" enabled="${emma.enabled}"&gt;</w:t>
       </w:r>
     </w:p>
     <w:p>
@@ -2610,29 +2253,7 @@
           <w:szCs w:val="27"/>
         </w:rPr>
         <w:tab/>
-        <w:t xml:space="preserve">     &lt;</w:t>
-      </w:r>
-      <w:proofErr w:type="spellStart"/>
-      <w:proofErr w:type="gramStart"/>
-      <w:r>
-        <w:rPr>
-          <w:rFonts w:ascii="Times" w:hAnsi="Times" w:cs="Arial"/>
-          <w:color w:val="262626"/>
-          <w:sz w:val="27"/>
-          <w:szCs w:val="27"/>
-        </w:rPr>
-        <w:t>instr</w:t>
-      </w:r>
-      <w:proofErr w:type="spellEnd"/>
-      <w:proofErr w:type="gramEnd"/>
-      <w:r>
-        <w:rPr>
-          <w:rFonts w:ascii="Times" w:hAnsi="Times" w:cs="Arial"/>
-          <w:color w:val="262626"/>
-          <w:sz w:val="27"/>
-          <w:szCs w:val="27"/>
-        </w:rPr>
-        <w:t xml:space="preserve"> mode="overwrite"</w:t>
+        <w:t xml:space="preserve">     &lt;instr mode="overwrite"</w:t>
       </w:r>
     </w:p>
     <w:p>
@@ -2696,26 +2317,7 @@
           <w:szCs w:val="27"/>
         </w:rPr>
         <w:tab/>
-      </w:r>
-      <w:proofErr w:type="gramStart"/>
-      <w:r>
-        <w:rPr>
-          <w:rFonts w:ascii="Times" w:hAnsi="Times" w:cs="Arial"/>
-          <w:color w:val="262626"/>
-          <w:sz w:val="27"/>
-          <w:szCs w:val="27"/>
-        </w:rPr>
-        <w:t>merge</w:t>
-      </w:r>
-      <w:proofErr w:type="gramEnd"/>
-      <w:r>
-        <w:rPr>
-          <w:rFonts w:ascii="Times" w:hAnsi="Times" w:cs="Arial"/>
-          <w:color w:val="262626"/>
-          <w:sz w:val="27"/>
-          <w:szCs w:val="27"/>
-        </w:rPr>
-        <w:t>="true"</w:t>
+        <w:t>merge="true"</w:t>
       </w:r>
     </w:p>
     <w:p>
@@ -2779,48 +2381,7 @@
           <w:szCs w:val="27"/>
         </w:rPr>
         <w:tab/>
-      </w:r>
-      <w:proofErr w:type="spellStart"/>
-      <w:proofErr w:type="gramStart"/>
-      <w:r>
-        <w:rPr>
-          <w:rFonts w:ascii="Times" w:hAnsi="Times" w:cs="Arial"/>
-          <w:color w:val="262626"/>
-          <w:sz w:val="27"/>
-          <w:szCs w:val="27"/>
-        </w:rPr>
-        <w:t>destdir</w:t>
-      </w:r>
-      <w:proofErr w:type="spellEnd"/>
-      <w:proofErr w:type="gramEnd"/>
-      <w:r>
-        <w:rPr>
-          <w:rFonts w:ascii="Times" w:hAnsi="Times" w:cs="Arial"/>
-          <w:color w:val="262626"/>
-          <w:sz w:val="27"/>
-          <w:szCs w:val="27"/>
-        </w:rPr>
-        <w:t>="${</w:t>
-      </w:r>
-      <w:proofErr w:type="spellStart"/>
-      <w:r>
-        <w:rPr>
-          <w:rFonts w:ascii="Times" w:hAnsi="Times" w:cs="Arial"/>
-          <w:color w:val="262626"/>
-          <w:sz w:val="27"/>
-          <w:szCs w:val="27"/>
-        </w:rPr>
-        <w:t>archive.dir</w:t>
-      </w:r>
-      <w:proofErr w:type="spellEnd"/>
-      <w:r>
-        <w:rPr>
-          <w:rFonts w:ascii="Times" w:hAnsi="Times" w:cs="Arial"/>
-          <w:color w:val="262626"/>
-          <w:sz w:val="27"/>
-          <w:szCs w:val="27"/>
-        </w:rPr>
-        <w:t>}"</w:t>
+        <w:t>destdir="${archive.dir}"</w:t>
       </w:r>
     </w:p>
     <w:p>
@@ -2884,88 +2445,7 @@
           <w:szCs w:val="27"/>
         </w:rPr>
         <w:tab/>
-      </w:r>
-      <w:proofErr w:type="spellStart"/>
-      <w:proofErr w:type="gramStart"/>
-      <w:r>
-        <w:rPr>
-          <w:rFonts w:ascii="Times" w:hAnsi="Times" w:cs="Arial"/>
-          <w:color w:val="262626"/>
-          <w:sz w:val="27"/>
-          <w:szCs w:val="27"/>
-        </w:rPr>
-        <w:t>metadatafile</w:t>
-      </w:r>
-      <w:proofErr w:type="spellEnd"/>
-      <w:proofErr w:type="gramEnd"/>
-      <w:r>
-        <w:rPr>
-          <w:rFonts w:ascii="Times" w:hAnsi="Times" w:cs="Arial"/>
-          <w:color w:val="262626"/>
-          <w:sz w:val="27"/>
-          <w:szCs w:val="27"/>
-        </w:rPr>
-        <w:t>="${</w:t>
-      </w:r>
-      <w:proofErr w:type="spellStart"/>
-      <w:r>
-        <w:rPr>
-          <w:rFonts w:ascii="Times" w:hAnsi="Times" w:cs="Arial"/>
-          <w:color w:val="262626"/>
-          <w:sz w:val="27"/>
-          <w:szCs w:val="27"/>
-        </w:rPr>
-        <w:t>coveragemetadata</w:t>
-      </w:r>
-      <w:proofErr w:type="spellEnd"/>
-      <w:r>
-        <w:rPr>
-          <w:rFonts w:ascii="Times" w:hAnsi="Times" w:cs="Arial"/>
-          <w:color w:val="262626"/>
-          <w:sz w:val="27"/>
-          <w:szCs w:val="27"/>
-        </w:rPr>
-        <w:t>}/${</w:t>
-      </w:r>
-      <w:proofErr w:type="spellStart"/>
-      <w:r>
-        <w:rPr>
-          <w:rFonts w:ascii="Times" w:hAnsi="Times" w:cs="Arial"/>
-          <w:color w:val="262626"/>
-          <w:sz w:val="27"/>
-          <w:szCs w:val="27"/>
-        </w:rPr>
-        <w:t>archive.file</w:t>
-      </w:r>
-      <w:proofErr w:type="spellEnd"/>
-      <w:r>
-        <w:rPr>
-          <w:rFonts w:ascii="Times" w:hAnsi="Times" w:cs="Arial"/>
-          <w:color w:val="262626"/>
-          <w:sz w:val="27"/>
-          <w:szCs w:val="27"/>
-        </w:rPr>
-        <w:t>}-</w:t>
-      </w:r>
-      <w:proofErr w:type="spellStart"/>
-      <w:r>
-        <w:rPr>
-          <w:rFonts w:ascii="Times" w:hAnsi="Times" w:cs="Arial"/>
-          <w:color w:val="262626"/>
-          <w:sz w:val="27"/>
-          <w:szCs w:val="27"/>
-        </w:rPr>
-        <w:t>metadata.em</w:t>
-      </w:r>
-      <w:proofErr w:type="spellEnd"/>
-      <w:r>
-        <w:rPr>
-          <w:rFonts w:ascii="Times" w:hAnsi="Times" w:cs="Arial"/>
-          <w:color w:val="262626"/>
-          <w:sz w:val="27"/>
-          <w:szCs w:val="27"/>
-        </w:rPr>
-        <w:t>"&gt;</w:t>
+        <w:t>metadatafile="${coveragemetadata}/${archive.file}-metadata.em"&gt;</w:t>
       </w:r>
     </w:p>
     <w:p>
@@ -3028,27 +2508,7 @@
           <w:sz w:val="27"/>
           <w:szCs w:val="27"/>
         </w:rPr>
-        <w:t>&lt;</w:t>
-      </w:r>
-      <w:proofErr w:type="gramStart"/>
-      <w:r>
-        <w:rPr>
-          <w:rFonts w:ascii="Times" w:hAnsi="Times" w:cs="Arial"/>
-          <w:color w:val="262626"/>
-          <w:sz w:val="27"/>
-          <w:szCs w:val="27"/>
-        </w:rPr>
-        <w:t>!-</w:t>
-      </w:r>
-      <w:proofErr w:type="gramEnd"/>
-      <w:r>
-        <w:rPr>
-          <w:rFonts w:ascii="Times" w:hAnsi="Times" w:cs="Arial"/>
-          <w:color w:val="262626"/>
-          <w:sz w:val="27"/>
-          <w:szCs w:val="27"/>
-        </w:rPr>
-        <w:t>- Explicitly include/exclude if anything specific based on the requirement --&gt;</w:t>
+        <w:t>&lt;!-- Explicitly include/exclude if anything specific based on the requirement --&gt;</w:t>
       </w:r>
     </w:p>
     <w:p>
@@ -3112,29 +2572,7 @@
           <w:szCs w:val="27"/>
         </w:rPr>
         <w:tab/>
-        <w:t>&lt;</w:t>
-      </w:r>
-      <w:proofErr w:type="spellStart"/>
-      <w:proofErr w:type="gramStart"/>
-      <w:r>
-        <w:rPr>
-          <w:rFonts w:ascii="Times" w:hAnsi="Times" w:cs="Arial"/>
-          <w:color w:val="262626"/>
-          <w:sz w:val="27"/>
-          <w:szCs w:val="27"/>
-        </w:rPr>
-        <w:t>instrpath</w:t>
-      </w:r>
-      <w:proofErr w:type="spellEnd"/>
-      <w:proofErr w:type="gramEnd"/>
-      <w:r>
-        <w:rPr>
-          <w:rFonts w:ascii="Times" w:hAnsi="Times" w:cs="Arial"/>
-          <w:color w:val="262626"/>
-          <w:sz w:val="27"/>
-          <w:szCs w:val="27"/>
-        </w:rPr>
-        <w:t>&gt;</w:t>
+        <w:t>&lt;instrpath&gt;</w:t>
       </w:r>
     </w:p>
     <w:p>
@@ -3215,69 +2653,7 @@
           <w:sz w:val="27"/>
           <w:szCs w:val="27"/>
         </w:rPr>
-        <w:t>&lt;</w:t>
-      </w:r>
-      <w:proofErr w:type="spellStart"/>
-      <w:proofErr w:type="gramStart"/>
-      <w:r>
-        <w:rPr>
-          <w:rFonts w:ascii="Times" w:hAnsi="Times" w:cs="Arial"/>
-          <w:color w:val="262626"/>
-          <w:sz w:val="27"/>
-          <w:szCs w:val="27"/>
-        </w:rPr>
-        <w:t>fileset</w:t>
-      </w:r>
-      <w:proofErr w:type="spellEnd"/>
-      <w:proofErr w:type="gramEnd"/>
-      <w:r>
-        <w:rPr>
-          <w:rFonts w:ascii="Times" w:hAnsi="Times" w:cs="Arial"/>
-          <w:color w:val="262626"/>
-          <w:sz w:val="27"/>
-          <w:szCs w:val="27"/>
-        </w:rPr>
-        <w:t xml:space="preserve"> </w:t>
-      </w:r>
-      <w:proofErr w:type="spellStart"/>
-      <w:r>
-        <w:rPr>
-          <w:rFonts w:ascii="Times" w:hAnsi="Times" w:cs="Arial"/>
-          <w:color w:val="262626"/>
-          <w:sz w:val="27"/>
-          <w:szCs w:val="27"/>
-        </w:rPr>
-        <w:t>dir</w:t>
-      </w:r>
-      <w:proofErr w:type="spellEnd"/>
-      <w:r>
-        <w:rPr>
-          <w:rFonts w:ascii="Times" w:hAnsi="Times" w:cs="Arial"/>
-          <w:color w:val="262626"/>
-          <w:sz w:val="27"/>
-          <w:szCs w:val="27"/>
-        </w:rPr>
-        <w:t>="${</w:t>
-      </w:r>
-      <w:proofErr w:type="spellStart"/>
-      <w:r>
-        <w:rPr>
-          <w:rFonts w:ascii="Times" w:hAnsi="Times" w:cs="Arial"/>
-          <w:color w:val="262626"/>
-          <w:sz w:val="27"/>
-          <w:szCs w:val="27"/>
-        </w:rPr>
-        <w:t>archive.dir</w:t>
-      </w:r>
-      <w:proofErr w:type="spellEnd"/>
-      <w:r>
-        <w:rPr>
-          <w:rFonts w:ascii="Times" w:hAnsi="Times" w:cs="Arial"/>
-          <w:color w:val="262626"/>
-          <w:sz w:val="27"/>
-          <w:szCs w:val="27"/>
-        </w:rPr>
-        <w:t>}" includes="**/*.jar"/&gt;</w:t>
+        <w:t>&lt;fileset dir="${archive.dir}" includes="**/*.jar"/&gt;</w:t>
       </w:r>
     </w:p>
     <w:p>
@@ -3340,27 +2716,7 @@
           <w:sz w:val="27"/>
           <w:szCs w:val="27"/>
         </w:rPr>
-        <w:t>&lt;/</w:t>
-      </w:r>
-      <w:proofErr w:type="spellStart"/>
-      <w:r>
-        <w:rPr>
-          <w:rFonts w:ascii="Times" w:hAnsi="Times" w:cs="Arial"/>
-          <w:color w:val="262626"/>
-          <w:sz w:val="27"/>
-          <w:szCs w:val="27"/>
-        </w:rPr>
-        <w:t>instrpath</w:t>
-      </w:r>
-      <w:proofErr w:type="spellEnd"/>
-      <w:r>
-        <w:rPr>
-          <w:rFonts w:ascii="Times" w:hAnsi="Times" w:cs="Arial"/>
-          <w:color w:val="262626"/>
-          <w:sz w:val="27"/>
-          <w:szCs w:val="27"/>
-        </w:rPr>
-        <w:t>&gt;</w:t>
+        <w:t>&lt;/instrpath&gt;</w:t>
       </w:r>
     </w:p>
     <w:p>
@@ -3405,27 +2761,7 @@
           <w:sz w:val="27"/>
           <w:szCs w:val="27"/>
         </w:rPr>
-        <w:t>&lt;/</w:t>
-      </w:r>
-      <w:proofErr w:type="spellStart"/>
-      <w:r>
-        <w:rPr>
-          <w:rFonts w:ascii="Times" w:hAnsi="Times" w:cs="Arial"/>
-          <w:color w:val="262626"/>
-          <w:sz w:val="27"/>
-          <w:szCs w:val="27"/>
-        </w:rPr>
-        <w:t>instr</w:t>
-      </w:r>
-      <w:proofErr w:type="spellEnd"/>
-      <w:r>
-        <w:rPr>
-          <w:rFonts w:ascii="Times" w:hAnsi="Times" w:cs="Arial"/>
-          <w:color w:val="262626"/>
-          <w:sz w:val="27"/>
-          <w:szCs w:val="27"/>
-        </w:rPr>
-        <w:t>&gt;</w:t>
+        <w:t>&lt;/instr&gt;</w:t>
       </w:r>
       <w:r>
         <w:rPr>
@@ -3470,29 +2806,7 @@
           <w:sz w:val="27"/>
           <w:szCs w:val="27"/>
         </w:rPr>
-        <w:t>&lt;/</w:t>
-      </w:r>
-      <w:proofErr w:type="spellStart"/>
-      <w:proofErr w:type="gramStart"/>
-      <w:r>
-        <w:rPr>
-          <w:rFonts w:ascii="Times" w:hAnsi="Times" w:cs="Arial"/>
-          <w:color w:val="262626"/>
-          <w:sz w:val="27"/>
-          <w:szCs w:val="27"/>
-        </w:rPr>
-        <w:t>emma</w:t>
-      </w:r>
-      <w:proofErr w:type="spellEnd"/>
-      <w:proofErr w:type="gramEnd"/>
-      <w:r>
-        <w:rPr>
-          <w:rFonts w:ascii="Times" w:hAnsi="Times" w:cs="Arial"/>
-          <w:color w:val="262626"/>
-          <w:sz w:val="27"/>
-          <w:szCs w:val="27"/>
-        </w:rPr>
-        <w:t>&gt;</w:t>
+        <w:t>&lt;/emma&gt;</w:t>
       </w:r>
     </w:p>
     <w:p>
@@ -3536,27 +2850,7 @@
           <w:sz w:val="27"/>
           <w:szCs w:val="27"/>
         </w:rPr>
-        <w:t>&lt;</w:t>
-      </w:r>
-      <w:proofErr w:type="spellStart"/>
-      <w:proofErr w:type="gramStart"/>
-      <w:r>
-        <w:rPr>
-          <w:rFonts w:ascii="Times" w:hAnsi="Times"/>
-          <w:sz w:val="27"/>
-          <w:szCs w:val="27"/>
-        </w:rPr>
-        <w:t>emma</w:t>
-      </w:r>
-      <w:proofErr w:type="spellEnd"/>
-      <w:proofErr w:type="gramEnd"/>
-      <w:r>
-        <w:rPr>
-          <w:rFonts w:ascii="Times" w:hAnsi="Times"/>
-          <w:sz w:val="27"/>
-          <w:szCs w:val="27"/>
-        </w:rPr>
-        <w:t>&gt;</w:t>
+        <w:t>&lt;emma&gt;</w:t>
       </w:r>
     </w:p>
     <w:p>
@@ -3581,45 +2875,7 @@
           <w:sz w:val="27"/>
           <w:szCs w:val="27"/>
         </w:rPr>
-        <w:t>&lt;</w:t>
-      </w:r>
-      <w:proofErr w:type="spellStart"/>
-      <w:proofErr w:type="gramStart"/>
-      <w:r>
-        <w:rPr>
-          <w:rFonts w:ascii="Times" w:hAnsi="Times"/>
-          <w:sz w:val="27"/>
-          <w:szCs w:val="27"/>
-        </w:rPr>
-        <w:t>ctl</w:t>
-      </w:r>
-      <w:proofErr w:type="spellEnd"/>
-      <w:proofErr w:type="gramEnd"/>
-      <w:r>
-        <w:rPr>
-          <w:rFonts w:ascii="Times" w:hAnsi="Times"/>
-          <w:sz w:val="27"/>
-          <w:szCs w:val="27"/>
-        </w:rPr>
-        <w:t xml:space="preserve"> connect="${</w:t>
-      </w:r>
-      <w:proofErr w:type="spellStart"/>
-      <w:r>
-        <w:rPr>
-          <w:rFonts w:ascii="Times" w:hAnsi="Times"/>
-          <w:sz w:val="27"/>
-          <w:szCs w:val="27"/>
-        </w:rPr>
-        <w:t>jvm.host.port</w:t>
-      </w:r>
-      <w:proofErr w:type="spellEnd"/>
-      <w:r>
-        <w:rPr>
-          <w:rFonts w:ascii="Times" w:hAnsi="Times"/>
-          <w:sz w:val="27"/>
-          <w:szCs w:val="27"/>
-        </w:rPr>
-        <w:t>}"&gt;</w:t>
+        <w:t>&lt;ctl connect="${jvm.host.port}"&gt;</w:t>
       </w:r>
     </w:p>
     <w:p>
@@ -3644,97 +2900,7 @@
           <w:sz w:val="27"/>
           <w:szCs w:val="27"/>
         </w:rPr>
-        <w:t>&lt;</w:t>
-      </w:r>
-      <w:proofErr w:type="gramStart"/>
-      <w:r>
-        <w:rPr>
-          <w:rFonts w:ascii="Times" w:hAnsi="Times"/>
-          <w:sz w:val="27"/>
-          <w:szCs w:val="27"/>
-        </w:rPr>
-        <w:t>command</w:t>
-      </w:r>
-      <w:proofErr w:type="gramEnd"/>
-      <w:r>
-        <w:rPr>
-          <w:rFonts w:ascii="Times" w:hAnsi="Times"/>
-          <w:sz w:val="27"/>
-          <w:szCs w:val="27"/>
-        </w:rPr>
-        <w:t xml:space="preserve"> name="</w:t>
-      </w:r>
-      <w:proofErr w:type="spellStart"/>
-      <w:r>
-        <w:rPr>
-          <w:rFonts w:ascii="Times" w:hAnsi="Times"/>
-          <w:sz w:val="27"/>
-          <w:szCs w:val="27"/>
-        </w:rPr>
-        <w:t>coverage.get</w:t>
-      </w:r>
-      <w:proofErr w:type="spellEnd"/>
-      <w:r>
-        <w:rPr>
-          <w:rFonts w:ascii="Times" w:hAnsi="Times"/>
-          <w:sz w:val="27"/>
-          <w:szCs w:val="27"/>
-        </w:rPr>
-        <w:t xml:space="preserve">" </w:t>
-      </w:r>
-      <w:proofErr w:type="spellStart"/>
-      <w:r>
-        <w:rPr>
-          <w:rFonts w:ascii="Times" w:hAnsi="Times"/>
-          <w:sz w:val="27"/>
-          <w:szCs w:val="27"/>
-        </w:rPr>
-        <w:t>args</w:t>
-      </w:r>
-      <w:proofErr w:type="spellEnd"/>
-      <w:r>
-        <w:rPr>
-          <w:rFonts w:ascii="Times" w:hAnsi="Times"/>
-          <w:sz w:val="27"/>
-          <w:szCs w:val="27"/>
-        </w:rPr>
-        <w:t>="${</w:t>
-      </w:r>
-      <w:proofErr w:type="spellStart"/>
-      <w:r>
-        <w:rPr>
-          <w:rFonts w:ascii="Times" w:hAnsi="Times"/>
-          <w:sz w:val="27"/>
-          <w:szCs w:val="27"/>
-        </w:rPr>
-        <w:t>coverage.dir</w:t>
-      </w:r>
-      <w:proofErr w:type="spellEnd"/>
-      <w:r>
-        <w:rPr>
-          <w:rFonts w:ascii="Times" w:hAnsi="Times"/>
-          <w:sz w:val="27"/>
-          <w:szCs w:val="27"/>
-        </w:rPr>
-        <w:t>}/${</w:t>
-      </w:r>
-      <w:proofErr w:type="spellStart"/>
-      <w:r>
-        <w:rPr>
-          <w:rFonts w:ascii="Times" w:hAnsi="Times"/>
-          <w:sz w:val="27"/>
-          <w:szCs w:val="27"/>
-        </w:rPr>
-        <w:t>coverage.file</w:t>
-      </w:r>
-      <w:proofErr w:type="spellEnd"/>
-      <w:r>
-        <w:rPr>
-          <w:rFonts w:ascii="Times" w:hAnsi="Times"/>
-          <w:sz w:val="27"/>
-          <w:szCs w:val="27"/>
-        </w:rPr>
-        <w:t>},true"/&gt;</w:t>
+        <w:t>&lt;command name="coverage.get" args="${coverage.dir}/${coverage.file},true"/&gt;</w:t>
       </w:r>
     </w:p>
     <w:p>
@@ -3759,43 +2925,7 @@
           <w:sz w:val="27"/>
           <w:szCs w:val="27"/>
         </w:rPr>
-        <w:t>&lt;</w:t>
-      </w:r>
-      <w:proofErr w:type="gramStart"/>
-      <w:r>
-        <w:rPr>
-          <w:rFonts w:ascii="Times" w:hAnsi="Times"/>
-          <w:sz w:val="27"/>
-          <w:szCs w:val="27"/>
-        </w:rPr>
-        <w:t>command</w:t>
-      </w:r>
-      <w:proofErr w:type="gramEnd"/>
-      <w:r>
-        <w:rPr>
-          <w:rFonts w:ascii="Times" w:hAnsi="Times"/>
-          <w:sz w:val="27"/>
-          <w:szCs w:val="27"/>
-        </w:rPr>
-        <w:t xml:space="preserve"> name="</w:t>
-      </w:r>
-      <w:proofErr w:type="spellStart"/>
-      <w:r>
-        <w:rPr>
-          <w:rFonts w:ascii="Times" w:hAnsi="Times"/>
-          <w:sz w:val="27"/>
-          <w:szCs w:val="27"/>
-        </w:rPr>
-        <w:t>coverage.reset</w:t>
-      </w:r>
-      <w:proofErr w:type="spellEnd"/>
-      <w:r>
-        <w:rPr>
-          <w:rFonts w:ascii="Times" w:hAnsi="Times"/>
-          <w:sz w:val="27"/>
-          <w:szCs w:val="27"/>
-        </w:rPr>
-        <w:t>"/&gt;</w:t>
+        <w:t>&lt;command name="coverage.reset"/&gt;</w:t>
       </w:r>
     </w:p>
     <w:p>
@@ -3820,25 +2950,7 @@
           <w:sz w:val="27"/>
           <w:szCs w:val="27"/>
         </w:rPr>
-        <w:t>&lt;/</w:t>
-      </w:r>
-      <w:proofErr w:type="spellStart"/>
-      <w:r>
-        <w:rPr>
-          <w:rFonts w:ascii="Times" w:hAnsi="Times"/>
-          <w:sz w:val="27"/>
-          <w:szCs w:val="27"/>
-        </w:rPr>
-        <w:t>ctl</w:t>
-      </w:r>
-      <w:proofErr w:type="spellEnd"/>
-      <w:r>
-        <w:rPr>
-          <w:rFonts w:ascii="Times" w:hAnsi="Times"/>
-          <w:sz w:val="27"/>
-          <w:szCs w:val="27"/>
-        </w:rPr>
-        <w:t>&gt;</w:t>
+        <w:t>&lt;/ctl&gt;</w:t>
       </w:r>
     </w:p>
     <w:p>
@@ -3863,27 +2975,7 @@
           <w:sz w:val="27"/>
           <w:szCs w:val="27"/>
         </w:rPr>
-        <w:t>&lt;/</w:t>
-      </w:r>
-      <w:proofErr w:type="spellStart"/>
-      <w:proofErr w:type="gramStart"/>
-      <w:r>
-        <w:rPr>
-          <w:rFonts w:ascii="Times" w:hAnsi="Times"/>
-          <w:sz w:val="27"/>
-          <w:szCs w:val="27"/>
-        </w:rPr>
-        <w:t>emma</w:t>
-      </w:r>
-      <w:proofErr w:type="spellEnd"/>
-      <w:proofErr w:type="gramEnd"/>
-      <w:r>
-        <w:rPr>
-          <w:rFonts w:ascii="Times" w:hAnsi="Times"/>
-          <w:sz w:val="27"/>
-          <w:szCs w:val="27"/>
-        </w:rPr>
-        <w:t>&gt;</w:t>
+        <w:t>&lt;/emma&gt;</w:t>
       </w:r>
       <w:r>
         <w:rPr>
@@ -4651,25 +3743,7 @@
                 <w:sz w:val="27"/>
                 <w:szCs w:val="27"/>
               </w:rPr>
-              <w:t xml:space="preserve">No. </w:t>
-            </w:r>
-            <w:proofErr w:type="gramStart"/>
-            <w:r>
-              <w:rPr>
-                <w:rFonts w:ascii="Times" w:eastAsia="Times New Roman" w:hAnsi="Times" w:cs="Times New Roman"/>
-                <w:sz w:val="27"/>
-                <w:szCs w:val="27"/>
-              </w:rPr>
-              <w:t>of</w:t>
-            </w:r>
-            <w:proofErr w:type="gramEnd"/>
-            <w:r>
-              <w:rPr>
-                <w:rFonts w:ascii="Times" w:eastAsia="Times New Roman" w:hAnsi="Times" w:cs="Times New Roman"/>
-                <w:sz w:val="27"/>
-                <w:szCs w:val="27"/>
-              </w:rPr>
-              <w:t xml:space="preserve"> times the statement/code block is hit</w:t>
+              <w:t>No. of times the statement/code block is hit</w:t>
             </w:r>
           </w:p>
         </w:tc>
@@ -6061,7 +5135,6 @@
                 <w:szCs w:val="27"/>
               </w:rPr>
             </w:pPr>
-            <w:proofErr w:type="spellStart"/>
             <w:r>
               <w:rPr>
                 <w:rFonts w:ascii="Times" w:eastAsia="Times New Roman" w:hAnsi="Times" w:cs="Times New Roman"/>
@@ -6073,7 +5146,6 @@
               </w:rPr>
               <w:t>S.No</w:t>
             </w:r>
-            <w:proofErr w:type="spellEnd"/>
           </w:p>
         </w:tc>
         <w:tc>
@@ -6250,19 +5322,8 @@
                 <w:sz w:val="27"/>
                 <w:szCs w:val="27"/>
               </w:rPr>
-              <w:t xml:space="preserve">Emma, </w:t>
+              <w:t>Emma, Cobertura</w:t>
             </w:r>
-            <w:proofErr w:type="spellStart"/>
-            <w:r>
-              <w:rPr>
-                <w:rFonts w:ascii="Times" w:eastAsia="Times New Roman" w:hAnsi="Times" w:cs="Times New Roman"/>
-                <w:color w:val="000000"/>
-                <w:sz w:val="27"/>
-                <w:szCs w:val="27"/>
-              </w:rPr>
-              <w:t>Cobertura</w:t>
-            </w:r>
-            <w:proofErr w:type="spellEnd"/>
           </w:p>
         </w:tc>
       </w:tr>
@@ -6325,7 +5386,6 @@
                 <w:szCs w:val="27"/>
               </w:rPr>
             </w:pPr>
-            <w:proofErr w:type="gramStart"/>
             <w:r>
               <w:rPr>
                 <w:rFonts w:ascii="Times" w:eastAsia="Times New Roman" w:hAnsi="Times" w:cs="Times New Roman"/>
@@ -6335,7 +5395,6 @@
               </w:rPr>
               <w:t>.NET</w:t>
             </w:r>
-            <w:proofErr w:type="gramEnd"/>
           </w:p>
         </w:tc>
         <w:tc>
@@ -6360,7 +5419,6 @@
                 <w:szCs w:val="27"/>
               </w:rPr>
             </w:pPr>
-            <w:proofErr w:type="spellStart"/>
             <w:r>
               <w:rPr>
                 <w:rFonts w:ascii="Times" w:eastAsia="Times New Roman" w:hAnsi="Times" w:cs="Times New Roman"/>
@@ -6368,29 +5426,8 @@
                 <w:sz w:val="27"/>
                 <w:szCs w:val="27"/>
               </w:rPr>
-              <w:t>NCover</w:t>
+              <w:t>NCover, PartCover</w:t>
             </w:r>
-            <w:proofErr w:type="spellEnd"/>
-            <w:r>
-              <w:rPr>
-                <w:rFonts w:ascii="Times" w:eastAsia="Times New Roman" w:hAnsi="Times" w:cs="Times New Roman"/>
-                <w:color w:val="000000"/>
-                <w:sz w:val="27"/>
-                <w:szCs w:val="27"/>
-              </w:rPr>
-              <w:t xml:space="preserve">, </w:t>
-            </w:r>
-            <w:proofErr w:type="spellStart"/>
-            <w:r>
-              <w:rPr>
-                <w:rFonts w:ascii="Times" w:eastAsia="Times New Roman" w:hAnsi="Times" w:cs="Times New Roman"/>
-                <w:color w:val="000000"/>
-                <w:sz w:val="27"/>
-                <w:szCs w:val="27"/>
-              </w:rPr>
-              <w:t>PartCover</w:t>
-            </w:r>
-            <w:proofErr w:type="spellEnd"/>
           </w:p>
         </w:tc>
       </w:tr>
@@ -6486,7 +5523,6 @@
                 <w:szCs w:val="27"/>
               </w:rPr>
             </w:pPr>
-            <w:proofErr w:type="spellStart"/>
             <w:r>
               <w:rPr>
                 <w:rFonts w:ascii="Times" w:eastAsia="Times New Roman" w:hAnsi="Times" w:cs="Times New Roman"/>
@@ -6494,29 +5530,8 @@
                 <w:sz w:val="27"/>
                 <w:szCs w:val="27"/>
               </w:rPr>
-              <w:t>BullsEye</w:t>
+              <w:t>BullsEye, CoverageMeter</w:t>
             </w:r>
-            <w:proofErr w:type="spellEnd"/>
-            <w:r>
-              <w:rPr>
-                <w:rFonts w:ascii="Times" w:eastAsia="Times New Roman" w:hAnsi="Times" w:cs="Times New Roman"/>
-                <w:color w:val="000000"/>
-                <w:sz w:val="27"/>
-                <w:szCs w:val="27"/>
-              </w:rPr>
-              <w:t xml:space="preserve">, </w:t>
-            </w:r>
-            <w:proofErr w:type="spellStart"/>
-            <w:r>
-              <w:rPr>
-                <w:rFonts w:ascii="Times" w:eastAsia="Times New Roman" w:hAnsi="Times" w:cs="Times New Roman"/>
-                <w:color w:val="000000"/>
-                <w:sz w:val="27"/>
-                <w:szCs w:val="27"/>
-              </w:rPr>
-              <w:t>CoverageMeter</w:t>
-            </w:r>
-            <w:proofErr w:type="spellEnd"/>
           </w:p>
         </w:tc>
       </w:tr>
@@ -7255,8 +6270,6 @@
           <w:szCs w:val="27"/>
         </w:rPr>
       </w:pPr>
-      <w:bookmarkStart w:id="0" w:name="_GoBack"/>
-      <w:bookmarkEnd w:id="0"/>
     </w:p>
     <w:p>
       <w:pPr>
@@ -7375,15 +6388,8 @@
           <w:szCs w:val="27"/>
         </w:rPr>
       </w:pPr>
-    </w:p>
-    <w:p>
-      <w:pPr>
-        <w:rPr>
-          <w:rFonts w:ascii="Times" w:hAnsi="Times"/>
-          <w:sz w:val="27"/>
-          <w:szCs w:val="27"/>
-        </w:rPr>
-      </w:pPr>
+      <w:bookmarkStart w:id="0" w:name="_GoBack"/>
+      <w:bookmarkEnd w:id="0"/>
     </w:p>
     <w:sectPr>
       <w:pgSz w:w="12240" w:h="15840" w:code="1"/>

</xml_diff>